<commit_message>
update week report 15
</commit_message>
<xml_diff>
--- a/tddc32-booking-system/Documentation/Time report - Risks - week 15.docx
+++ b/tddc32-booking-system/Documentation/Time report - Risks - week 15.docx
@@ -4,7 +4,7 @@
   <w:body>
     <w:p>
       <w:pPr>
-        <w:pStyle w:val="Title"/>
+        <w:pStyle w:val="Titre"/>
       </w:pPr>
       <w:r>
         <w:t>Weekly report – Time and risks – W.1</w:t>
@@ -16,7 +16,7 @@
     <w:p/>
     <w:p>
       <w:pPr>
-        <w:pStyle w:val="Heading1"/>
+        <w:pStyle w:val="Titre1"/>
         <w:rPr>
           <w:u w:val="single"/>
         </w:rPr>
@@ -31,25 +31,31 @@
     <w:p/>
     <w:p>
       <w:pPr>
-        <w:pStyle w:val="Heading2"/>
+        <w:pStyle w:val="Titre2"/>
       </w:pPr>
       <w:r>
         <w:tab/>
-      </w:r>
-      <w:proofErr w:type="spellStart"/>
-      <w:r>
-        <w:t>Remi</w:t>
-      </w:r>
-      <w:proofErr w:type="spellEnd"/>
-      <w:r>
-        <w:t xml:space="preserve"> GUILLARD:</w:t>
+        <w:t>Remi GUILLARD:</w:t>
       </w:r>
     </w:p>
-    <w:p/>
+    <w:p>
+      <w:pPr>
+        <w:pStyle w:val="Paragraphedeliste"/>
+        <w:numPr>
+          <w:ilvl w:val="0"/>
+          <w:numId w:val="8"/>
+        </w:numPr>
+      </w:pPr>
+      <w:r>
+        <w:t>1h on learning swing with eclipse</w:t>
+      </w:r>
+      <w:bookmarkStart w:id="0" w:name="_GoBack"/>
+      <w:bookmarkEnd w:id="0"/>
+    </w:p>
     <w:p/>
     <w:p>
       <w:pPr>
-        <w:pStyle w:val="Heading2"/>
+        <w:pStyle w:val="Titre2"/>
         <w:ind w:left="720"/>
       </w:pPr>
       <w:r>
@@ -58,7 +64,7 @@
     </w:p>
     <w:p>
       <w:pPr>
-        <w:pStyle w:val="ListParagraph"/>
+        <w:pStyle w:val="Paragraphedeliste"/>
         <w:numPr>
           <w:ilvl w:val="0"/>
           <w:numId w:val="7"/>
@@ -70,31 +76,20 @@
     </w:p>
     <w:p>
       <w:pPr>
-        <w:pStyle w:val="Heading1"/>
+        <w:pStyle w:val="Titre1"/>
         <w:ind w:left="720"/>
       </w:pPr>
       <w:r>
         <w:t>Risk assessment</w:t>
       </w:r>
     </w:p>
-    <w:p>
-      <w:bookmarkStart w:id="0" w:name="_GoBack"/>
-      <w:bookmarkEnd w:id="0"/>
-    </w:p>
+    <w:p/>
     <w:p>
       <w:r>
         <w:tab/>
       </w:r>
       <w:r>
-        <w:t xml:space="preserve">We’re still having problem with the front-end part of the application.  However we will do a simple one in order to test </w:t>
-      </w:r>
-      <w:proofErr w:type="spellStart"/>
-      <w:r>
-        <w:t>fonctionnalities</w:t>
-      </w:r>
-      <w:proofErr w:type="spellEnd"/>
-      <w:r>
-        <w:t>.</w:t>
+        <w:t>We’re still having problem with the front-end part of the application.  However we will do a simple one in order to test fonctionnalities.</w:t>
       </w:r>
     </w:p>
     <w:p/>
@@ -337,6 +332,119 @@
     </w:lvl>
   </w:abstractNum>
   <w:abstractNum w:abstractNumId="2">
+    <w:nsid w:val="3B740889"/>
+    <w:multiLevelType w:val="hybridMultilevel"/>
+    <w:tmpl w:val="53ECE252"/>
+    <w:lvl w:ilvl="0" w:tplc="04090001">
+      <w:start w:val="1"/>
+      <w:numFmt w:val="bullet"/>
+      <w:lvlText w:val=""/>
+      <w:lvlJc w:val="left"/>
+      <w:pPr>
+        <w:ind w:left="2160" w:hanging="360"/>
+      </w:pPr>
+      <w:rPr>
+        <w:rFonts w:ascii="Symbol" w:hAnsi="Symbol" w:hint="default"/>
+      </w:rPr>
+    </w:lvl>
+    <w:lvl w:ilvl="1" w:tplc="04090003" w:tentative="1">
+      <w:start w:val="1"/>
+      <w:numFmt w:val="bullet"/>
+      <w:lvlText w:val="o"/>
+      <w:lvlJc w:val="left"/>
+      <w:pPr>
+        <w:ind w:left="2880" w:hanging="360"/>
+      </w:pPr>
+      <w:rPr>
+        <w:rFonts w:ascii="Courier New" w:hAnsi="Courier New" w:cs="Courier New" w:hint="default"/>
+      </w:rPr>
+    </w:lvl>
+    <w:lvl w:ilvl="2" w:tplc="04090005" w:tentative="1">
+      <w:start w:val="1"/>
+      <w:numFmt w:val="bullet"/>
+      <w:lvlText w:val=""/>
+      <w:lvlJc w:val="left"/>
+      <w:pPr>
+        <w:ind w:left="3600" w:hanging="360"/>
+      </w:pPr>
+      <w:rPr>
+        <w:rFonts w:ascii="Wingdings" w:hAnsi="Wingdings" w:hint="default"/>
+      </w:rPr>
+    </w:lvl>
+    <w:lvl w:ilvl="3" w:tplc="04090001" w:tentative="1">
+      <w:start w:val="1"/>
+      <w:numFmt w:val="bullet"/>
+      <w:lvlText w:val=""/>
+      <w:lvlJc w:val="left"/>
+      <w:pPr>
+        <w:ind w:left="4320" w:hanging="360"/>
+      </w:pPr>
+      <w:rPr>
+        <w:rFonts w:ascii="Symbol" w:hAnsi="Symbol" w:hint="default"/>
+      </w:rPr>
+    </w:lvl>
+    <w:lvl w:ilvl="4" w:tplc="04090003" w:tentative="1">
+      <w:start w:val="1"/>
+      <w:numFmt w:val="bullet"/>
+      <w:lvlText w:val="o"/>
+      <w:lvlJc w:val="left"/>
+      <w:pPr>
+        <w:ind w:left="5040" w:hanging="360"/>
+      </w:pPr>
+      <w:rPr>
+        <w:rFonts w:ascii="Courier New" w:hAnsi="Courier New" w:cs="Courier New" w:hint="default"/>
+      </w:rPr>
+    </w:lvl>
+    <w:lvl w:ilvl="5" w:tplc="04090005" w:tentative="1">
+      <w:start w:val="1"/>
+      <w:numFmt w:val="bullet"/>
+      <w:lvlText w:val=""/>
+      <w:lvlJc w:val="left"/>
+      <w:pPr>
+        <w:ind w:left="5760" w:hanging="360"/>
+      </w:pPr>
+      <w:rPr>
+        <w:rFonts w:ascii="Wingdings" w:hAnsi="Wingdings" w:hint="default"/>
+      </w:rPr>
+    </w:lvl>
+    <w:lvl w:ilvl="6" w:tplc="04090001" w:tentative="1">
+      <w:start w:val="1"/>
+      <w:numFmt w:val="bullet"/>
+      <w:lvlText w:val=""/>
+      <w:lvlJc w:val="left"/>
+      <w:pPr>
+        <w:ind w:left="6480" w:hanging="360"/>
+      </w:pPr>
+      <w:rPr>
+        <w:rFonts w:ascii="Symbol" w:hAnsi="Symbol" w:hint="default"/>
+      </w:rPr>
+    </w:lvl>
+    <w:lvl w:ilvl="7" w:tplc="04090003" w:tentative="1">
+      <w:start w:val="1"/>
+      <w:numFmt w:val="bullet"/>
+      <w:lvlText w:val="o"/>
+      <w:lvlJc w:val="left"/>
+      <w:pPr>
+        <w:ind w:left="7200" w:hanging="360"/>
+      </w:pPr>
+      <w:rPr>
+        <w:rFonts w:ascii="Courier New" w:hAnsi="Courier New" w:cs="Courier New" w:hint="default"/>
+      </w:rPr>
+    </w:lvl>
+    <w:lvl w:ilvl="8" w:tplc="04090005" w:tentative="1">
+      <w:start w:val="1"/>
+      <w:numFmt w:val="bullet"/>
+      <w:lvlText w:val=""/>
+      <w:lvlJc w:val="left"/>
+      <w:pPr>
+        <w:ind w:left="7920" w:hanging="360"/>
+      </w:pPr>
+      <w:rPr>
+        <w:rFonts w:ascii="Wingdings" w:hAnsi="Wingdings" w:hint="default"/>
+      </w:rPr>
+    </w:lvl>
+  </w:abstractNum>
+  <w:abstractNum w:abstractNumId="3">
     <w:nsid w:val="40A70122"/>
     <w:multiLevelType w:val="hybridMultilevel"/>
     <w:tmpl w:val="52B695AE"/>
@@ -449,7 +557,7 @@
       </w:rPr>
     </w:lvl>
   </w:abstractNum>
-  <w:abstractNum w:abstractNumId="3">
+  <w:abstractNum w:abstractNumId="4">
     <w:nsid w:val="5ADB5DB4"/>
     <w:multiLevelType w:val="hybridMultilevel"/>
     <w:tmpl w:val="1EB2FFB2"/>
@@ -562,7 +670,7 @@
       </w:rPr>
     </w:lvl>
   </w:abstractNum>
-  <w:abstractNum w:abstractNumId="4">
+  <w:abstractNum w:abstractNumId="5">
     <w:nsid w:val="5F272978"/>
     <w:multiLevelType w:val="hybridMultilevel"/>
     <w:tmpl w:val="2AAA49F8"/>
@@ -675,7 +783,7 @@
       </w:rPr>
     </w:lvl>
   </w:abstractNum>
-  <w:abstractNum w:abstractNumId="5">
+  <w:abstractNum w:abstractNumId="6">
     <w:nsid w:val="661F0610"/>
     <w:multiLevelType w:val="hybridMultilevel"/>
     <w:tmpl w:val="A7864624"/>
@@ -788,7 +896,7 @@
       </w:rPr>
     </w:lvl>
   </w:abstractNum>
-  <w:abstractNum w:abstractNumId="6">
+  <w:abstractNum w:abstractNumId="7">
     <w:nsid w:val="78AB01FB"/>
     <w:multiLevelType w:val="hybridMultilevel"/>
     <w:tmpl w:val="3B98892A"/>
@@ -905,22 +1013,25 @@
     <w:abstractNumId w:val="1"/>
   </w:num>
   <w:num w:numId="2">
+    <w:abstractNumId w:val="4"/>
+  </w:num>
+  <w:num w:numId="3">
+    <w:abstractNumId w:val="6"/>
+  </w:num>
+  <w:num w:numId="4">
     <w:abstractNumId w:val="3"/>
   </w:num>
-  <w:num w:numId="3">
+  <w:num w:numId="5">
     <w:abstractNumId w:val="5"/>
-  </w:num>
-  <w:num w:numId="4">
-    <w:abstractNumId w:val="2"/>
-  </w:num>
-  <w:num w:numId="5">
-    <w:abstractNumId w:val="4"/>
   </w:num>
   <w:num w:numId="6">
     <w:abstractNumId w:val="0"/>
   </w:num>
   <w:num w:numId="7">
-    <w:abstractNumId w:val="6"/>
+    <w:abstractNumId w:val="7"/>
+  </w:num>
+  <w:num w:numId="8">
+    <w:abstractNumId w:val="2"/>
   </w:num>
 </w:numbering>
 </file>
@@ -1086,11 +1197,11 @@
     <w:qFormat/>
     <w:rsid w:val="00E37600"/>
   </w:style>
-  <w:style w:type="paragraph" w:styleId="Heading1">
+  <w:style w:type="paragraph" w:styleId="Titre1">
     <w:name w:val="heading 1"/>
     <w:basedOn w:val="Normal"/>
     <w:next w:val="Normal"/>
-    <w:link w:val="Heading1Char"/>
+    <w:link w:val="Titre1Car"/>
     <w:uiPriority w:val="9"/>
     <w:qFormat/>
     <w:rsid w:val="00E37600"/>
@@ -1109,11 +1220,11 @@
       <w:szCs w:val="28"/>
     </w:rPr>
   </w:style>
-  <w:style w:type="paragraph" w:styleId="Heading2">
+  <w:style w:type="paragraph" w:styleId="Titre2">
     <w:name w:val="heading 2"/>
     <w:basedOn w:val="Normal"/>
     <w:next w:val="Normal"/>
-    <w:link w:val="Heading2Char"/>
+    <w:link w:val="Titre2Car"/>
     <w:uiPriority w:val="9"/>
     <w:unhideWhenUsed/>
     <w:qFormat/>
@@ -1133,13 +1244,13 @@
       <w:szCs w:val="26"/>
     </w:rPr>
   </w:style>
-  <w:style w:type="character" w:default="1" w:styleId="DefaultParagraphFont">
+  <w:style w:type="character" w:default="1" w:styleId="Policepardfaut">
     <w:name w:val="Default Paragraph Font"/>
     <w:uiPriority w:val="1"/>
     <w:semiHidden/>
     <w:unhideWhenUsed/>
   </w:style>
-  <w:style w:type="table" w:default="1" w:styleId="TableNormal">
+  <w:style w:type="table" w:default="1" w:styleId="TableauNormal">
     <w:name w:val="Normal Table"/>
     <w:uiPriority w:val="99"/>
     <w:semiHidden/>
@@ -1154,16 +1265,16 @@
       </w:tblCellMar>
     </w:tblPr>
   </w:style>
-  <w:style w:type="numbering" w:default="1" w:styleId="NoList">
+  <w:style w:type="numbering" w:default="1" w:styleId="Aucuneliste">
     <w:name w:val="No List"/>
     <w:uiPriority w:val="99"/>
     <w:semiHidden/>
     <w:unhideWhenUsed/>
   </w:style>
-  <w:style w:type="character" w:customStyle="1" w:styleId="Heading1Char">
-    <w:name w:val="Heading 1 Char"/>
-    <w:basedOn w:val="DefaultParagraphFont"/>
-    <w:link w:val="Heading1"/>
+  <w:style w:type="character" w:customStyle="1" w:styleId="Titre1Car">
+    <w:name w:val="Titre 1 Car"/>
+    <w:basedOn w:val="Policepardfaut"/>
+    <w:link w:val="Titre1"/>
     <w:uiPriority w:val="9"/>
     <w:rsid w:val="00E37600"/>
     <w:rPr>
@@ -1175,10 +1286,10 @@
       <w:szCs w:val="28"/>
     </w:rPr>
   </w:style>
-  <w:style w:type="character" w:customStyle="1" w:styleId="Heading2Char">
-    <w:name w:val="Heading 2 Char"/>
-    <w:basedOn w:val="DefaultParagraphFont"/>
-    <w:link w:val="Heading2"/>
+  <w:style w:type="character" w:customStyle="1" w:styleId="Titre2Car">
+    <w:name w:val="Titre 2 Car"/>
+    <w:basedOn w:val="Policepardfaut"/>
+    <w:link w:val="Titre2"/>
     <w:uiPriority w:val="9"/>
     <w:rsid w:val="00E37600"/>
     <w:rPr>
@@ -1190,11 +1301,11 @@
       <w:szCs w:val="26"/>
     </w:rPr>
   </w:style>
-  <w:style w:type="paragraph" w:styleId="Title">
+  <w:style w:type="paragraph" w:styleId="Titre">
     <w:name w:val="Title"/>
     <w:basedOn w:val="Normal"/>
     <w:next w:val="Normal"/>
-    <w:link w:val="TitleChar"/>
+    <w:link w:val="TitreCar"/>
     <w:uiPriority w:val="10"/>
     <w:qFormat/>
     <w:rsid w:val="00E37600"/>
@@ -1214,10 +1325,10 @@
       <w:szCs w:val="52"/>
     </w:rPr>
   </w:style>
-  <w:style w:type="character" w:customStyle="1" w:styleId="TitleChar">
-    <w:name w:val="Title Char"/>
-    <w:basedOn w:val="DefaultParagraphFont"/>
-    <w:link w:val="Title"/>
+  <w:style w:type="character" w:customStyle="1" w:styleId="TitreCar">
+    <w:name w:val="Titre Car"/>
+    <w:basedOn w:val="Policepardfaut"/>
+    <w:link w:val="Titre"/>
     <w:uiPriority w:val="10"/>
     <w:rsid w:val="00E37600"/>
     <w:rPr>
@@ -1229,7 +1340,7 @@
       <w:szCs w:val="52"/>
     </w:rPr>
   </w:style>
-  <w:style w:type="paragraph" w:styleId="ListParagraph">
+  <w:style w:type="paragraph" w:styleId="Paragraphedeliste">
     <w:name w:val="List Paragraph"/>
     <w:basedOn w:val="Normal"/>
     <w:uiPriority w:val="34"/>
@@ -1404,11 +1515,11 @@
     <w:qFormat/>
     <w:rsid w:val="00E37600"/>
   </w:style>
-  <w:style w:type="paragraph" w:styleId="Heading1">
+  <w:style w:type="paragraph" w:styleId="Titre1">
     <w:name w:val="heading 1"/>
     <w:basedOn w:val="Normal"/>
     <w:next w:val="Normal"/>
-    <w:link w:val="Heading1Char"/>
+    <w:link w:val="Titre1Car"/>
     <w:uiPriority w:val="9"/>
     <w:qFormat/>
     <w:rsid w:val="00E37600"/>
@@ -1427,11 +1538,11 @@
       <w:szCs w:val="28"/>
     </w:rPr>
   </w:style>
-  <w:style w:type="paragraph" w:styleId="Heading2">
+  <w:style w:type="paragraph" w:styleId="Titre2">
     <w:name w:val="heading 2"/>
     <w:basedOn w:val="Normal"/>
     <w:next w:val="Normal"/>
-    <w:link w:val="Heading2Char"/>
+    <w:link w:val="Titre2Car"/>
     <w:uiPriority w:val="9"/>
     <w:unhideWhenUsed/>
     <w:qFormat/>
@@ -1451,13 +1562,13 @@
       <w:szCs w:val="26"/>
     </w:rPr>
   </w:style>
-  <w:style w:type="character" w:default="1" w:styleId="DefaultParagraphFont">
+  <w:style w:type="character" w:default="1" w:styleId="Policepardfaut">
     <w:name w:val="Default Paragraph Font"/>
     <w:uiPriority w:val="1"/>
     <w:semiHidden/>
     <w:unhideWhenUsed/>
   </w:style>
-  <w:style w:type="table" w:default="1" w:styleId="TableNormal">
+  <w:style w:type="table" w:default="1" w:styleId="TableauNormal">
     <w:name w:val="Normal Table"/>
     <w:uiPriority w:val="99"/>
     <w:semiHidden/>
@@ -1472,16 +1583,16 @@
       </w:tblCellMar>
     </w:tblPr>
   </w:style>
-  <w:style w:type="numbering" w:default="1" w:styleId="NoList">
+  <w:style w:type="numbering" w:default="1" w:styleId="Aucuneliste">
     <w:name w:val="No List"/>
     <w:uiPriority w:val="99"/>
     <w:semiHidden/>
     <w:unhideWhenUsed/>
   </w:style>
-  <w:style w:type="character" w:customStyle="1" w:styleId="Heading1Char">
-    <w:name w:val="Heading 1 Char"/>
-    <w:basedOn w:val="DefaultParagraphFont"/>
-    <w:link w:val="Heading1"/>
+  <w:style w:type="character" w:customStyle="1" w:styleId="Titre1Car">
+    <w:name w:val="Titre 1 Car"/>
+    <w:basedOn w:val="Policepardfaut"/>
+    <w:link w:val="Titre1"/>
     <w:uiPriority w:val="9"/>
     <w:rsid w:val="00E37600"/>
     <w:rPr>
@@ -1493,10 +1604,10 @@
       <w:szCs w:val="28"/>
     </w:rPr>
   </w:style>
-  <w:style w:type="character" w:customStyle="1" w:styleId="Heading2Char">
-    <w:name w:val="Heading 2 Char"/>
-    <w:basedOn w:val="DefaultParagraphFont"/>
-    <w:link w:val="Heading2"/>
+  <w:style w:type="character" w:customStyle="1" w:styleId="Titre2Car">
+    <w:name w:val="Titre 2 Car"/>
+    <w:basedOn w:val="Policepardfaut"/>
+    <w:link w:val="Titre2"/>
     <w:uiPriority w:val="9"/>
     <w:rsid w:val="00E37600"/>
     <w:rPr>
@@ -1508,11 +1619,11 @@
       <w:szCs w:val="26"/>
     </w:rPr>
   </w:style>
-  <w:style w:type="paragraph" w:styleId="Title">
+  <w:style w:type="paragraph" w:styleId="Titre">
     <w:name w:val="Title"/>
     <w:basedOn w:val="Normal"/>
     <w:next w:val="Normal"/>
-    <w:link w:val="TitleChar"/>
+    <w:link w:val="TitreCar"/>
     <w:uiPriority w:val="10"/>
     <w:qFormat/>
     <w:rsid w:val="00E37600"/>
@@ -1532,10 +1643,10 @@
       <w:szCs w:val="52"/>
     </w:rPr>
   </w:style>
-  <w:style w:type="character" w:customStyle="1" w:styleId="TitleChar">
-    <w:name w:val="Title Char"/>
-    <w:basedOn w:val="DefaultParagraphFont"/>
-    <w:link w:val="Title"/>
+  <w:style w:type="character" w:customStyle="1" w:styleId="TitreCar">
+    <w:name w:val="Titre Car"/>
+    <w:basedOn w:val="Policepardfaut"/>
+    <w:link w:val="Titre"/>
     <w:uiPriority w:val="10"/>
     <w:rsid w:val="00E37600"/>
     <w:rPr>
@@ -1547,7 +1658,7 @@
       <w:szCs w:val="52"/>
     </w:rPr>
   </w:style>
-  <w:style w:type="paragraph" w:styleId="ListParagraph">
+  <w:style w:type="paragraph" w:styleId="Paragraphedeliste">
     <w:name w:val="List Paragraph"/>
     <w:basedOn w:val="Normal"/>
     <w:uiPriority w:val="34"/>

</xml_diff>